<commit_message>
update doc tag 5
</commit_message>
<xml_diff>
--- a/doc/ErkenntnisseClaudioMondillo.docx
+++ b/doc/ErkenntnisseClaudioMondillo.docx
@@ -1925,6 +1925,42 @@
     </w:p>
     <w:p>
       <w:pPr>
+        <w:pStyle w:val="berschrift2"/>
+      </w:pPr>
+      <w:r>
+        <w:t>Tag 5:</w:t>
+      </w:r>
+    </w:p>
+    <w:p>
+      <w:pPr>
+        <w:pStyle w:val="Listenabsatz"/>
+        <w:numPr>
+          <w:ilvl w:val="0"/>
+          <w:numId w:val="2"/>
+        </w:numPr>
+      </w:pPr>
+      <w:r>
+        <w:t xml:space="preserve">Finden von anderen </w:t>
+      </w:r>
+      <w:proofErr w:type="spellStart"/>
+      <w:r>
+        <w:t>API’s</w:t>
+      </w:r>
+      <w:proofErr w:type="spellEnd"/>
+      <w:r>
+        <w:t xml:space="preserve"> oder </w:t>
+      </w:r>
+      <w:proofErr w:type="spellStart"/>
+      <w:r>
+        <w:t>Scrapper</w:t>
+      </w:r>
+      <w:proofErr w:type="spellEnd"/>
+      <w:r>
+        <w:t>.</w:t>
+      </w:r>
+    </w:p>
+    <w:p>
+      <w:pPr>
         <w:pStyle w:val="berschrift1"/>
         <w:ind w:left="360"/>
       </w:pPr>
@@ -2040,7 +2076,40 @@
         <w:t>Problem mit der Reihenfolge des Codes (Alex arbeitet an einer Lösung)</w:t>
       </w:r>
     </w:p>
-    <w:p/>
+    <w:p>
+      <w:pPr>
+        <w:pStyle w:val="berschrift2"/>
+      </w:pPr>
+      <w:r>
+        <w:t>Tag5:</w:t>
+      </w:r>
+    </w:p>
+    <w:p>
+      <w:r>
+        <w:t xml:space="preserve">Zusätzliche </w:t>
+      </w:r>
+      <w:proofErr w:type="spellStart"/>
+      <w:r>
+        <w:t>API’s</w:t>
+      </w:r>
+      <w:proofErr w:type="spellEnd"/>
+      <w:r>
+        <w:t xml:space="preserve"> oder </w:t>
+      </w:r>
+      <w:proofErr w:type="spellStart"/>
+      <w:r>
+        <w:t>Scrapper</w:t>
+      </w:r>
+      <w:proofErr w:type="spellEnd"/>
+      <w:r>
+        <w:t xml:space="preserve"> finden. </w:t>
+      </w:r>
+    </w:p>
+    <w:p>
+      <w:r>
+        <w:t>HTML anpassen</w:t>
+      </w:r>
+    </w:p>
     <w:p>
       <w:pPr>
         <w:pStyle w:val="berschrift1"/>
@@ -2062,6 +2131,7 @@
       </w:pPr>
       <w:bookmarkStart w:id="12" w:name="_Toc89419136"/>
       <w:r>
+        <w:lastRenderedPageBreak/>
         <w:t>Tag 1:</w:t>
       </w:r>
       <w:bookmarkEnd w:id="12"/>
@@ -2086,7 +2156,6 @@
     </w:p>
     <w:p>
       <w:r>
-        <w:lastRenderedPageBreak/>
         <w:t xml:space="preserve">Wir bekommen die Follower Anzahl über verschiedene Wege </w:t>
       </w:r>
       <w:r>
@@ -2368,7 +2437,11 @@
     </w:p>
     <w:p>
       <w:r>
-        <w:t>Yassin arbeitet am Frontend und Alex am Backend. Ich habe in dieser Zeit keine wichtigen Aufgaben, welche ich erledigen kann, weshalb ich mich damit beschäftige für die anderen Sozialen Medien schon heraus zu finden, wie ich dort die Follower</w:t>
+        <w:t xml:space="preserve">Yassin arbeitet am Frontend und Alex am Backend. Ich habe in dieser Zeit keine wichtigen Aufgaben, welche ich erledigen kann, weshalb ich mich damit beschäftige für die anderen Sozialen Medien </w:t>
+      </w:r>
+      <w:r>
+        <w:lastRenderedPageBreak/>
+        <w:t>schon heraus zu finden, wie ich dort die Follower</w:t>
       </w:r>
       <w:r>
         <w:t xml:space="preserve"> Anzahl</w:t>
@@ -2396,7 +2469,6 @@
     </w:p>
     <w:p>
       <w:r>
-        <w:lastRenderedPageBreak/>
         <w:t>Um 10:50 hatten wir das Problem mit Hilfe von Dennler gelöst. Zu diesem Zeitpunkt starteten wir unser Daily Meeting und verteilten neue Aufgaben.</w:t>
       </w:r>
     </w:p>
@@ -2432,10 +2504,7 @@
       <w:r>
         <w:t>Damit wäre die Hauptfunktion der App abgeschlossen.</w:t>
       </w:r>
-      <w:bookmarkStart w:id="16" w:name="_GoBack"/>
-      <w:bookmarkEnd w:id="16"/>
-    </w:p>
-    <w:p/>
+    </w:p>
     <w:p/>
     <w:p>
       <w:pPr>
@@ -2455,9 +2524,61 @@
         <w:t>-API wissen verbessert</w:t>
       </w:r>
     </w:p>
+    <w:p>
+      <w:pPr>
+        <w:pStyle w:val="berschrift2"/>
+      </w:pPr>
+      <w:r>
+        <w:t>Tag 5:</w:t>
+      </w:r>
+    </w:p>
     <w:p/>
-    <w:p/>
-    <w:p/>
+    <w:p>
+      <w:r>
+        <w:t xml:space="preserve">Am fünften Tag starteten wir mit einem kleinen Sprint-Meeting um die letzten Aufgaben noch zu verteilen. Alex hat am Sonntag noch ein paar fixes gemacht und die Applikation läuft nun ohne Probleme. Twitter und Instagram funktionieren super. </w:t>
+      </w:r>
+    </w:p>
+    <w:p>
+      <w:r>
+        <w:t>Heute wird Yassin sich noch um das Frontend kümmern, damit die Daten schön angezeigt werden.</w:t>
+      </w:r>
+    </w:p>
+    <w:p>
+      <w:r>
+        <w:t xml:space="preserve">Alex kümmert sich um die </w:t>
+      </w:r>
+      <w:proofErr w:type="spellStart"/>
+      <w:r>
+        <w:t>ReadMe</w:t>
+      </w:r>
+      <w:proofErr w:type="spellEnd"/>
+      <w:r>
+        <w:t xml:space="preserve"> Datei. </w:t>
+      </w:r>
+    </w:p>
+    <w:p>
+      <w:r>
+        <w:t xml:space="preserve">Ich bin daran, andere </w:t>
+      </w:r>
+      <w:proofErr w:type="spellStart"/>
+      <w:r>
+        <w:t>API’s</w:t>
+      </w:r>
+      <w:proofErr w:type="spellEnd"/>
+      <w:r>
+        <w:t xml:space="preserve"> oder </w:t>
+      </w:r>
+      <w:proofErr w:type="spellStart"/>
+      <w:r>
+        <w:t>Scrapper</w:t>
+      </w:r>
+      <w:proofErr w:type="spellEnd"/>
+      <w:r>
+        <w:t xml:space="preserve"> für noch nicht vorhandene Soziale Medien zu suchen und zu testen. Diese werden wir später noch einbauen da wir das Projekt auch nach dem Modul noch weiterführen werden.</w:t>
+      </w:r>
+      <w:bookmarkStart w:id="16" w:name="_GoBack"/>
+      <w:bookmarkEnd w:id="16"/>
+    </w:p>
     <w:p/>
     <w:p/>
     <w:p/>
@@ -2583,7 +2704,7 @@
             </wp:anchor>
           </w:drawing>
         </mc:Choice>
-        <mc:Fallback xmlns:w16cid="http://schemas.microsoft.com/office/word/2016/wordml/cid" xmlns:am3d="http://schemas.microsoft.com/office/drawing/2017/model3d" xmlns:aink="http://schemas.microsoft.com/office/drawing/2016/ink" xmlns:cx8="http://schemas.microsoft.com/office/drawing/2016/5/14/chartex" xmlns:cx7="http://schemas.microsoft.com/office/drawing/2016/5/13/chartex" xmlns:cx6="http://schemas.microsoft.com/office/drawing/2016/5/12/chartex" xmlns:cx5="http://schemas.microsoft.com/office/drawing/2016/5/11/chartex" xmlns:cx4="http://schemas.microsoft.com/office/drawing/2016/5/10/chartex" xmlns:cx3="http://schemas.microsoft.com/office/drawing/2016/5/9/chartex" xmlns:cx2="http://schemas.microsoft.com/office/drawing/2015/10/21/chartex">
+        <mc:Fallback xmlns:cx2="http://schemas.microsoft.com/office/drawing/2015/10/21/chartex" xmlns:cx3="http://schemas.microsoft.com/office/drawing/2016/5/9/chartex" xmlns:cx4="http://schemas.microsoft.com/office/drawing/2016/5/10/chartex" xmlns:cx5="http://schemas.microsoft.com/office/drawing/2016/5/11/chartex" xmlns:cx6="http://schemas.microsoft.com/office/drawing/2016/5/12/chartex" xmlns:cx7="http://schemas.microsoft.com/office/drawing/2016/5/13/chartex" xmlns:cx8="http://schemas.microsoft.com/office/drawing/2016/5/14/chartex" xmlns:aink="http://schemas.microsoft.com/office/drawing/2016/ink" xmlns:am3d="http://schemas.microsoft.com/office/drawing/2017/model3d" xmlns:w16cid="http://schemas.microsoft.com/office/word/2016/wordml/cid">
           <w:pict>
             <v:rect w14:anchorId="56DD97F4" id="Rechteck 452" o:spid="_x0000_s1026" style="position:absolute;margin-left:0;margin-top:0;width:579.9pt;height:750.3pt;z-index:251659264;visibility:visible;mso-wrap-style:square;mso-width-percent:950;mso-height-percent:950;mso-wrap-distance-left:9pt;mso-wrap-distance-top:0;mso-wrap-distance-right:9pt;mso-wrap-distance-bottom:0;mso-position-horizontal:center;mso-position-horizontal-relative:page;mso-position-vertical:center;mso-position-vertical-relative:page;mso-width-percent:950;mso-height-percent:950;mso-width-relative:page;mso-height-relative:page;v-text-anchor:middle" o:gfxdata="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" filled="f" strokecolor="#747070 [1614]" strokeweight="1.25pt">
               <w10:wrap anchorx="page" anchory="page"/>
@@ -3991,7 +4112,7 @@
 </file>
 
 <file path=customXml/itemProps2.xml><?xml version="1.0" encoding="utf-8"?>
-<ds:datastoreItem xmlns:ds="http://schemas.openxmlformats.org/officeDocument/2006/customXml" ds:itemID="{B4E9AFE8-F8DE-413E-B38E-A1A592282CDC}">
+<ds:datastoreItem xmlns:ds="http://schemas.openxmlformats.org/officeDocument/2006/customXml" ds:itemID="{CAD40771-0DDF-4010-B369-026C5B4A8564}">
   <ds:schemaRefs>
     <ds:schemaRef ds:uri="http://schemas.openxmlformats.org/officeDocument/2006/bibliography"/>
   </ds:schemaRefs>

</xml_diff>